<commit_message>
udpate table S1 with new models
</commit_message>
<xml_diff>
--- a/Outputs/Table_S1.docx
+++ b/Outputs/Table_S1.docx
@@ -5,21 +5,15 @@
     <w:tbl>
       <w:tblPr>
         <w:tblStyle w:val="Table"/>
-        <w:tblW w:type="pct" w:w="5000"/>
+        <w:tblW w:type="auto" w:w="0"/>
         <w:tblLook w:firstRow="1" w:lastRow="0" w:firstColumn="0" w:lastColumn="0" w:noHBand="0" w:noVBand="0" w:val="0020"/>
       </w:tblPr>
       <w:tblGrid>
-        <w:gridCol w:w="2451"/>
-        <w:gridCol w:w="188"/>
-        <w:gridCol w:w="565"/>
-        <w:gridCol w:w="565"/>
-        <w:gridCol w:w="628"/>
-        <w:gridCol w:w="440"/>
-        <w:gridCol w:w="942"/>
-        <w:gridCol w:w="377"/>
-        <w:gridCol w:w="628"/>
-        <w:gridCol w:w="691"/>
-        <w:gridCol w:w="440"/>
+        <w:gridCol w:w="1584"/>
+        <w:gridCol w:w="1584"/>
+        <w:gridCol w:w="1584"/>
+        <w:gridCol w:w="1584"/>
+        <w:gridCol w:w="1584"/>
       </w:tblGrid>
       <w:tr>
         <w:trPr>
@@ -45,6 +39,18 @@
               <w:jc w:val="left"/>
             </w:pPr>
             <w:r>
+              <w:t xml:space="preserve">chisq</w:t>
+            </w:r>
+          </w:p>
+        </w:tc>
+        <w:tc>
+          <w:tcPr/>
+          <w:p>
+            <w:pPr>
+              <w:pStyle w:val="Compact"/>
+              <w:jc w:val="left"/>
+            </w:pPr>
+            <w:r>
               <w:t xml:space="preserve">df</w:t>
             </w:r>
           </w:p>
@@ -57,91 +63,7 @@
               <w:jc w:val="left"/>
             </w:pPr>
             <w:r>
-              <w:t xml:space="preserve">deviance</w:t>
-            </w:r>
-          </w:p>
-        </w:tc>
-        <w:tc>
-          <w:tcPr/>
-          <w:p>
-            <w:pPr>
-              <w:pStyle w:val="Compact"/>
-              <w:jc w:val="left"/>
-            </w:pPr>
-            <w:r>
-              <w:t xml:space="preserve">resid_df</w:t>
-            </w:r>
-          </w:p>
-        </w:tc>
-        <w:tc>
-          <w:tcPr/>
-          <w:p>
-            <w:pPr>
-              <w:pStyle w:val="Compact"/>
-              <w:jc w:val="left"/>
-            </w:pPr>
-            <w:r>
-              <w:t xml:space="preserve">resid_dev</w:t>
-            </w:r>
-          </w:p>
-        </w:tc>
-        <w:tc>
-          <w:tcPr/>
-          <w:p>
-            <w:pPr>
-              <w:pStyle w:val="Compact"/>
-              <w:jc w:val="left"/>
-            </w:pPr>
-            <w:r>
-              <w:t xml:space="preserve">pr_chi</w:t>
-            </w:r>
-          </w:p>
-        </w:tc>
-        <w:tc>
-          <w:tcPr/>
-          <w:p>
-            <w:pPr>
-              <w:pStyle w:val="Compact"/>
-              <w:jc w:val="left"/>
-            </w:pPr>
-            <w:r>
-              <w:t xml:space="preserve">r2_semipartial</w:t>
-            </w:r>
-          </w:p>
-        </w:tc>
-        <w:tc>
-          <w:tcPr/>
-          <w:p>
-            <w:pPr>
-              <w:pStyle w:val="Compact"/>
-              <w:jc w:val="left"/>
-            </w:pPr>
-            <w:r>
-              <w:t xml:space="preserve">r2_ci</w:t>
-            </w:r>
-          </w:p>
-        </w:tc>
-        <w:tc>
-          <w:tcPr/>
-          <w:p>
-            <w:pPr>
-              <w:pStyle w:val="Compact"/>
-              <w:jc w:val="left"/>
-            </w:pPr>
-            <w:r>
-              <w:t xml:space="preserve">r2_ci_low</w:t>
-            </w:r>
-          </w:p>
-        </w:tc>
-        <w:tc>
-          <w:tcPr/>
-          <w:p>
-            <w:pPr>
-              <w:pStyle w:val="Compact"/>
-              <w:jc w:val="left"/>
-            </w:pPr>
-            <w:r>
-              <w:t xml:space="preserve">r2_ci_high</w:t>
+              <w:t xml:space="preserve">pr_chisq</w:t>
             </w:r>
           </w:p>
         </w:tc>
@@ -167,124 +89,56 @@
               <w:jc w:val="left"/>
             </w:pPr>
             <w:r>
-              <w:t xml:space="preserve">NULL</w:t>
-            </w:r>
-          </w:p>
-        </w:tc>
-        <w:tc>
-          <w:tcPr/>
-          <w:p>
-            <w:pPr>
-              <w:pStyle w:val="Compact"/>
-              <w:jc w:val="left"/>
-            </w:pPr>
-            <w:r>
-              <w:t xml:space="preserve">NA</w:t>
-            </w:r>
-          </w:p>
-        </w:tc>
-        <w:tc>
-          <w:tcPr/>
-          <w:p>
-            <w:pPr>
-              <w:pStyle w:val="Compact"/>
-              <w:jc w:val="left"/>
-            </w:pPr>
-            <w:r>
-              <w:t xml:space="preserve">NA</w:t>
-            </w:r>
-          </w:p>
-        </w:tc>
-        <w:tc>
-          <w:tcPr/>
-          <w:p>
-            <w:pPr>
-              <w:pStyle w:val="Compact"/>
-              <w:jc w:val="left"/>
-            </w:pPr>
-            <w:r>
-              <w:t xml:space="preserve">78</w:t>
-            </w:r>
-          </w:p>
-        </w:tc>
-        <w:tc>
-          <w:tcPr/>
-          <w:p>
-            <w:pPr>
-              <w:pStyle w:val="Compact"/>
-              <w:jc w:val="left"/>
-            </w:pPr>
-            <w:r>
-              <w:t xml:space="preserve">583.57</w:t>
-            </w:r>
-          </w:p>
-        </w:tc>
-        <w:tc>
-          <w:tcPr/>
-          <w:p>
-            <w:pPr>
-              <w:pStyle w:val="Compact"/>
-              <w:jc w:val="left"/>
-            </w:pPr>
-            <w:r>
-              <w:t xml:space="preserve">NA</w:t>
-            </w:r>
-          </w:p>
-        </w:tc>
-        <w:tc>
-          <w:tcPr/>
-          <w:p>
-            <w:pPr>
-              <w:pStyle w:val="Compact"/>
-              <w:jc w:val="left"/>
-            </w:pPr>
-            <w:r>
-              <w:t xml:space="preserve">NA</w:t>
-            </w:r>
-          </w:p>
-        </w:tc>
-        <w:tc>
-          <w:tcPr/>
-          <w:p>
-            <w:pPr>
-              <w:pStyle w:val="Compact"/>
-              <w:jc w:val="left"/>
-            </w:pPr>
-            <w:r>
-              <w:t xml:space="preserve">NA</w:t>
-            </w:r>
-          </w:p>
-        </w:tc>
-        <w:tc>
-          <w:tcPr/>
-          <w:p>
-            <w:pPr>
-              <w:pStyle w:val="Compact"/>
-              <w:jc w:val="left"/>
-            </w:pPr>
-            <w:r>
-              <w:t xml:space="preserve">NA</w:t>
-            </w:r>
-          </w:p>
-        </w:tc>
-        <w:tc>
-          <w:tcPr/>
-          <w:p>
-            <w:pPr>
-              <w:pStyle w:val="Compact"/>
-              <w:jc w:val="left"/>
-            </w:pPr>
-            <w:r>
-              <w:t xml:space="preserve">NA</w:t>
-            </w:r>
-          </w:p>
-        </w:tc>
-        <w:tc>
-          <w:tcPr/>
-          <w:p>
-            <w:pPr>
-              <w:pStyle w:val="Compact"/>
-            </w:pPr>
+              <w:t xml:space="preserve">poly(elevation_mean, 2)</w:t>
+            </w:r>
+          </w:p>
+        </w:tc>
+        <w:tc>
+          <w:tcPr/>
+          <w:p>
+            <w:pPr>
+              <w:pStyle w:val="Compact"/>
+              <w:jc w:val="left"/>
+            </w:pPr>
+            <w:r>
+              <w:t xml:space="preserve">70.73</w:t>
+            </w:r>
+          </w:p>
+        </w:tc>
+        <w:tc>
+          <w:tcPr/>
+          <w:p>
+            <w:pPr>
+              <w:pStyle w:val="Compact"/>
+              <w:jc w:val="left"/>
+            </w:pPr>
+            <w:r>
+              <w:t xml:space="preserve">2</w:t>
+            </w:r>
+          </w:p>
+        </w:tc>
+        <w:tc>
+          <w:tcPr/>
+          <w:p>
+            <w:pPr>
+              <w:pStyle w:val="Compact"/>
+              <w:jc w:val="left"/>
+            </w:pPr>
+            <w:r>
+              <w:t xml:space="preserve">0</w:t>
+            </w:r>
+          </w:p>
+        </w:tc>
+        <w:tc>
+          <w:tcPr/>
+          <w:p>
+            <w:pPr>
+              <w:pStyle w:val="Compact"/>
+              <w:jc w:val="left"/>
+            </w:pPr>
+            <w:r>
+              <w:t xml:space="preserve">***</w:t>
+            </w:r>
           </w:p>
         </w:tc>
       </w:tr>
@@ -297,7 +151,19 @@
               <w:jc w:val="left"/>
             </w:pPr>
             <w:r>
-              <w:t xml:space="preserve">poly(meanElevation, 2)</w:t>
+              <w:t xml:space="preserve">regions</w:t>
+            </w:r>
+          </w:p>
+        </w:tc>
+        <w:tc>
+          <w:tcPr/>
+          <w:p>
+            <w:pPr>
+              <w:pStyle w:val="Compact"/>
+              <w:jc w:val="left"/>
+            </w:pPr>
+            <w:r>
+              <w:t xml:space="preserve">22.55</w:t>
             </w:r>
           </w:p>
         </w:tc>
@@ -321,91 +187,7 @@
               <w:jc w:val="left"/>
             </w:pPr>
             <w:r>
-              <w:t xml:space="preserve">444.46</w:t>
-            </w:r>
-          </w:p>
-        </w:tc>
-        <w:tc>
-          <w:tcPr/>
-          <w:p>
-            <w:pPr>
-              <w:pStyle w:val="Compact"/>
-              <w:jc w:val="left"/>
-            </w:pPr>
-            <w:r>
-              <w:t xml:space="preserve">76</w:t>
-            </w:r>
-          </w:p>
-        </w:tc>
-        <w:tc>
-          <w:tcPr/>
-          <w:p>
-            <w:pPr>
-              <w:pStyle w:val="Compact"/>
-              <w:jc w:val="left"/>
-            </w:pPr>
-            <w:r>
-              <w:t xml:space="preserve">139.10</w:t>
-            </w:r>
-          </w:p>
-        </w:tc>
-        <w:tc>
-          <w:tcPr/>
-          <w:p>
-            <w:pPr>
-              <w:pStyle w:val="Compact"/>
-              <w:jc w:val="left"/>
-            </w:pPr>
-            <w:r>
-              <w:t xml:space="preserve">0.0000</w:t>
-            </w:r>
-          </w:p>
-        </w:tc>
-        <w:tc>
-          <w:tcPr/>
-          <w:p>
-            <w:pPr>
-              <w:pStyle w:val="Compact"/>
-              <w:jc w:val="left"/>
-            </w:pPr>
-            <w:r>
-              <w:t xml:space="preserve">0.35</w:t>
-            </w:r>
-          </w:p>
-        </w:tc>
-        <w:tc>
-          <w:tcPr/>
-          <w:p>
-            <w:pPr>
-              <w:pStyle w:val="Compact"/>
-              <w:jc w:val="left"/>
-            </w:pPr>
-            <w:r>
-              <w:t xml:space="preserve">0.95</w:t>
-            </w:r>
-          </w:p>
-        </w:tc>
-        <w:tc>
-          <w:tcPr/>
-          <w:p>
-            <w:pPr>
-              <w:pStyle w:val="Compact"/>
-              <w:jc w:val="left"/>
-            </w:pPr>
-            <w:r>
-              <w:t xml:space="preserve">0.00</w:t>
-            </w:r>
-          </w:p>
-        </w:tc>
-        <w:tc>
-          <w:tcPr/>
-          <w:p>
-            <w:pPr>
-              <w:pStyle w:val="Compact"/>
-              <w:jc w:val="left"/>
-            </w:pPr>
-            <w:r>
-              <w:t xml:space="preserve">1</w:t>
+              <w:t xml:space="preserve">0</w:t>
             </w:r>
           </w:p>
         </w:tc>
@@ -431,267 +213,19 @@
               <w:jc w:val="left"/>
             </w:pPr>
             <w:r>
-              <w:t xml:space="preserve">Regions</w:t>
-            </w:r>
-          </w:p>
-        </w:tc>
-        <w:tc>
-          <w:tcPr/>
-          <w:p>
-            <w:pPr>
-              <w:pStyle w:val="Compact"/>
-              <w:jc w:val="left"/>
-            </w:pPr>
-            <w:r>
-              <w:t xml:space="preserve">2</w:t>
-            </w:r>
-          </w:p>
-        </w:tc>
-        <w:tc>
-          <w:tcPr/>
-          <w:p>
-            <w:pPr>
-              <w:pStyle w:val="Compact"/>
-              <w:jc w:val="left"/>
-            </w:pPr>
-            <w:r>
-              <w:t xml:space="preserve">3.53</w:t>
-            </w:r>
-          </w:p>
-        </w:tc>
-        <w:tc>
-          <w:tcPr/>
-          <w:p>
-            <w:pPr>
-              <w:pStyle w:val="Compact"/>
-              <w:jc w:val="left"/>
-            </w:pPr>
-            <w:r>
-              <w:t xml:space="preserve">74</w:t>
-            </w:r>
-          </w:p>
-        </w:tc>
-        <w:tc>
-          <w:tcPr/>
-          <w:p>
-            <w:pPr>
-              <w:pStyle w:val="Compact"/>
-              <w:jc w:val="left"/>
-            </w:pPr>
-            <w:r>
-              <w:t xml:space="preserve">135.57</w:t>
-            </w:r>
-          </w:p>
-        </w:tc>
-        <w:tc>
-          <w:tcPr/>
-          <w:p>
-            <w:pPr>
-              <w:pStyle w:val="Compact"/>
-              <w:jc w:val="left"/>
-            </w:pPr>
-            <w:r>
-              <w:t xml:space="preserve">0.1709</w:t>
-            </w:r>
-          </w:p>
-        </w:tc>
-        <w:tc>
-          <w:tcPr/>
-          <w:p>
-            <w:pPr>
-              <w:pStyle w:val="Compact"/>
-              <w:jc w:val="left"/>
-            </w:pPr>
-            <w:r>
-              <w:t xml:space="preserve">0.45</w:t>
-            </w:r>
-          </w:p>
-        </w:tc>
-        <w:tc>
-          <w:tcPr/>
-          <w:p>
-            <w:pPr>
-              <w:pStyle w:val="Compact"/>
-              <w:jc w:val="left"/>
-            </w:pPr>
-            <w:r>
-              <w:t xml:space="preserve">0.95</w:t>
-            </w:r>
-          </w:p>
-        </w:tc>
-        <w:tc>
-          <w:tcPr/>
-          <w:p>
-            <w:pPr>
-              <w:pStyle w:val="Compact"/>
-              <w:jc w:val="left"/>
-            </w:pPr>
-            <w:r>
-              <w:t xml:space="preserve">0.33</w:t>
-            </w:r>
-          </w:p>
-        </w:tc>
-        <w:tc>
-          <w:tcPr/>
-          <w:p>
-            <w:pPr>
-              <w:pStyle w:val="Compact"/>
-              <w:jc w:val="left"/>
-            </w:pPr>
-            <w:r>
-              <w:t xml:space="preserve">1</w:t>
-            </w:r>
-          </w:p>
-        </w:tc>
-        <w:tc>
-          <w:tcPr/>
-          <w:p>
-            <w:pPr>
-              <w:pStyle w:val="Compact"/>
-            </w:pPr>
-          </w:p>
-        </w:tc>
-      </w:tr>
-      <w:tr>
-        <w:tc>
-          <w:tcPr/>
-          <w:p>
-            <w:pPr>
-              <w:pStyle w:val="Compact"/>
-              <w:jc w:val="left"/>
-            </w:pPr>
-            <w:r>
-              <w:t xml:space="preserve">Seasons</w:t>
-            </w:r>
-          </w:p>
-        </w:tc>
-        <w:tc>
-          <w:tcPr/>
-          <w:p>
-            <w:pPr>
-              <w:pStyle w:val="Compact"/>
-              <w:jc w:val="left"/>
-            </w:pPr>
-            <w:r>
-              <w:t xml:space="preserve">1</w:t>
-            </w:r>
-          </w:p>
-        </w:tc>
-        <w:tc>
-          <w:tcPr/>
-          <w:p>
-            <w:pPr>
-              <w:pStyle w:val="Compact"/>
-              <w:jc w:val="left"/>
-            </w:pPr>
-            <w:r>
-              <w:t xml:space="preserve">0.00</w:t>
-            </w:r>
-          </w:p>
-        </w:tc>
-        <w:tc>
-          <w:tcPr/>
-          <w:p>
-            <w:pPr>
-              <w:pStyle w:val="Compact"/>
-              <w:jc w:val="left"/>
-            </w:pPr>
-            <w:r>
-              <w:t xml:space="preserve">73</w:t>
-            </w:r>
-          </w:p>
-        </w:tc>
-        <w:tc>
-          <w:tcPr/>
-          <w:p>
-            <w:pPr>
-              <w:pStyle w:val="Compact"/>
-              <w:jc w:val="left"/>
-            </w:pPr>
-            <w:r>
-              <w:t xml:space="preserve">135.57</w:t>
-            </w:r>
-          </w:p>
-        </w:tc>
-        <w:tc>
-          <w:tcPr/>
-          <w:p>
-            <w:pPr>
-              <w:pStyle w:val="Compact"/>
-              <w:jc w:val="left"/>
-            </w:pPr>
-            <w:r>
-              <w:t xml:space="preserve">0.9833</w:t>
-            </w:r>
-          </w:p>
-        </w:tc>
-        <w:tc>
-          <w:tcPr/>
-          <w:p>
-            <w:pPr>
-              <w:pStyle w:val="Compact"/>
-              <w:jc w:val="left"/>
-            </w:pPr>
-            <w:r>
-              <w:t xml:space="preserve">0.34</w:t>
-            </w:r>
-          </w:p>
-        </w:tc>
-        <w:tc>
-          <w:tcPr/>
-          <w:p>
-            <w:pPr>
-              <w:pStyle w:val="Compact"/>
-              <w:jc w:val="left"/>
-            </w:pPr>
-            <w:r>
-              <w:t xml:space="preserve">0.95</w:t>
-            </w:r>
-          </w:p>
-        </w:tc>
-        <w:tc>
-          <w:tcPr/>
-          <w:p>
-            <w:pPr>
-              <w:pStyle w:val="Compact"/>
-              <w:jc w:val="left"/>
-            </w:pPr>
-            <w:r>
-              <w:t xml:space="preserve">0.00</w:t>
-            </w:r>
-          </w:p>
-        </w:tc>
-        <w:tc>
-          <w:tcPr/>
-          <w:p>
-            <w:pPr>
-              <w:pStyle w:val="Compact"/>
-              <w:jc w:val="left"/>
-            </w:pPr>
-            <w:r>
-              <w:t xml:space="preserve">1</w:t>
-            </w:r>
-          </w:p>
-        </w:tc>
-        <w:tc>
-          <w:tcPr/>
-          <w:p>
-            <w:pPr>
-              <w:pStyle w:val="Compact"/>
-            </w:pPr>
-          </w:p>
-        </w:tc>
-      </w:tr>
-      <w:tr>
-        <w:tc>
-          <w:tcPr/>
-          <w:p>
-            <w:pPr>
-              <w:pStyle w:val="Compact"/>
-              <w:jc w:val="left"/>
-            </w:pPr>
-            <w:r>
-              <w:t xml:space="preserve">poly(meanElevation, 2):Regions</w:t>
+              <w:t xml:space="preserve">poly(elevation_mean, 2):regions</w:t>
+            </w:r>
+          </w:p>
+        </w:tc>
+        <w:tc>
+          <w:tcPr/>
+          <w:p>
+            <w:pPr>
+              <w:pStyle w:val="Compact"/>
+              <w:jc w:val="left"/>
+            </w:pPr>
+            <w:r>
+              <w:t xml:space="preserve">24.63</w:t>
             </w:r>
           </w:p>
         </w:tc>
@@ -715,91 +249,7 @@
               <w:jc w:val="left"/>
             </w:pPr>
             <w:r>
-              <w:t xml:space="preserve">33.28</w:t>
-            </w:r>
-          </w:p>
-        </w:tc>
-        <w:tc>
-          <w:tcPr/>
-          <w:p>
-            <w:pPr>
-              <w:pStyle w:val="Compact"/>
-              <w:jc w:val="left"/>
-            </w:pPr>
-            <w:r>
-              <w:t xml:space="preserve">69</w:t>
-            </w:r>
-          </w:p>
-        </w:tc>
-        <w:tc>
-          <w:tcPr/>
-          <w:p>
-            <w:pPr>
-              <w:pStyle w:val="Compact"/>
-              <w:jc w:val="left"/>
-            </w:pPr>
-            <w:r>
-              <w:t xml:space="preserve">102.29</w:t>
-            </w:r>
-          </w:p>
-        </w:tc>
-        <w:tc>
-          <w:tcPr/>
-          <w:p>
-            <w:pPr>
-              <w:pStyle w:val="Compact"/>
-              <w:jc w:val="left"/>
-            </w:pPr>
-            <w:r>
-              <w:t xml:space="preserve">0.0000</w:t>
-            </w:r>
-          </w:p>
-        </w:tc>
-        <w:tc>
-          <w:tcPr/>
-          <w:p>
-            <w:pPr>
-              <w:pStyle w:val="Compact"/>
-              <w:jc w:val="left"/>
-            </w:pPr>
-            <w:r>
-              <w:t xml:space="preserve">0.66</w:t>
-            </w:r>
-          </w:p>
-        </w:tc>
-        <w:tc>
-          <w:tcPr/>
-          <w:p>
-            <w:pPr>
-              <w:pStyle w:val="Compact"/>
-              <w:jc w:val="left"/>
-            </w:pPr>
-            <w:r>
-              <w:t xml:space="preserve">0.95</w:t>
-            </w:r>
-          </w:p>
-        </w:tc>
-        <w:tc>
-          <w:tcPr/>
-          <w:p>
-            <w:pPr>
-              <w:pStyle w:val="Compact"/>
-              <w:jc w:val="left"/>
-            </w:pPr>
-            <w:r>
-              <w:t xml:space="preserve">0.51</w:t>
-            </w:r>
-          </w:p>
-        </w:tc>
-        <w:tc>
-          <w:tcPr/>
-          <w:p>
-            <w:pPr>
-              <w:pStyle w:val="Compact"/>
-              <w:jc w:val="left"/>
-            </w:pPr>
-            <w:r>
-              <w:t xml:space="preserve">1</w:t>
+              <w:t xml:space="preserve">0</w:t>
             </w:r>
           </w:p>
         </w:tc>
@@ -812,404 +262,6 @@
             </w:pPr>
             <w:r>
               <w:t xml:space="preserve">***</w:t>
-            </w:r>
-          </w:p>
-        </w:tc>
-      </w:tr>
-      <w:tr>
-        <w:tc>
-          <w:tcPr/>
-          <w:p>
-            <w:pPr>
-              <w:pStyle w:val="Compact"/>
-              <w:jc w:val="left"/>
-            </w:pPr>
-            <w:r>
-              <w:t xml:space="preserve">poly(meanElevation, 2):Seasons</w:t>
-            </w:r>
-          </w:p>
-        </w:tc>
-        <w:tc>
-          <w:tcPr/>
-          <w:p>
-            <w:pPr>
-              <w:pStyle w:val="Compact"/>
-              <w:jc w:val="left"/>
-            </w:pPr>
-            <w:r>
-              <w:t xml:space="preserve">2</w:t>
-            </w:r>
-          </w:p>
-        </w:tc>
-        <w:tc>
-          <w:tcPr/>
-          <w:p>
-            <w:pPr>
-              <w:pStyle w:val="Compact"/>
-              <w:jc w:val="left"/>
-            </w:pPr>
-            <w:r>
-              <w:t xml:space="preserve">1.91</w:t>
-            </w:r>
-          </w:p>
-        </w:tc>
-        <w:tc>
-          <w:tcPr/>
-          <w:p>
-            <w:pPr>
-              <w:pStyle w:val="Compact"/>
-              <w:jc w:val="left"/>
-            </w:pPr>
-            <w:r>
-              <w:t xml:space="preserve">67</w:t>
-            </w:r>
-          </w:p>
-        </w:tc>
-        <w:tc>
-          <w:tcPr/>
-          <w:p>
-            <w:pPr>
-              <w:pStyle w:val="Compact"/>
-              <w:jc w:val="left"/>
-            </w:pPr>
-            <w:r>
-              <w:t xml:space="preserve">100.38</w:t>
-            </w:r>
-          </w:p>
-        </w:tc>
-        <w:tc>
-          <w:tcPr/>
-          <w:p>
-            <w:pPr>
-              <w:pStyle w:val="Compact"/>
-              <w:jc w:val="left"/>
-            </w:pPr>
-            <w:r>
-              <w:t xml:space="preserve">0.3844</w:t>
-            </w:r>
-          </w:p>
-        </w:tc>
-        <w:tc>
-          <w:tcPr/>
-          <w:p>
-            <w:pPr>
-              <w:pStyle w:val="Compact"/>
-              <w:jc w:val="left"/>
-            </w:pPr>
-            <w:r>
-              <w:t xml:space="preserve">0.34</w:t>
-            </w:r>
-          </w:p>
-        </w:tc>
-        <w:tc>
-          <w:tcPr/>
-          <w:p>
-            <w:pPr>
-              <w:pStyle w:val="Compact"/>
-              <w:jc w:val="left"/>
-            </w:pPr>
-            <w:r>
-              <w:t xml:space="preserve">0.95</w:t>
-            </w:r>
-          </w:p>
-        </w:tc>
-        <w:tc>
-          <w:tcPr/>
-          <w:p>
-            <w:pPr>
-              <w:pStyle w:val="Compact"/>
-              <w:jc w:val="left"/>
-            </w:pPr>
-            <w:r>
-              <w:t xml:space="preserve">0.00</w:t>
-            </w:r>
-          </w:p>
-        </w:tc>
-        <w:tc>
-          <w:tcPr/>
-          <w:p>
-            <w:pPr>
-              <w:pStyle w:val="Compact"/>
-              <w:jc w:val="left"/>
-            </w:pPr>
-            <w:r>
-              <w:t xml:space="preserve">1</w:t>
-            </w:r>
-          </w:p>
-        </w:tc>
-        <w:tc>
-          <w:tcPr/>
-          <w:p>
-            <w:pPr>
-              <w:pStyle w:val="Compact"/>
-            </w:pPr>
-          </w:p>
-        </w:tc>
-      </w:tr>
-      <w:tr>
-        <w:tc>
-          <w:tcPr/>
-          <w:p>
-            <w:pPr>
-              <w:pStyle w:val="Compact"/>
-              <w:jc w:val="left"/>
-            </w:pPr>
-            <w:r>
-              <w:t xml:space="preserve">Regions:Seasons</w:t>
-            </w:r>
-          </w:p>
-        </w:tc>
-        <w:tc>
-          <w:tcPr/>
-          <w:p>
-            <w:pPr>
-              <w:pStyle w:val="Compact"/>
-              <w:jc w:val="left"/>
-            </w:pPr>
-            <w:r>
-              <w:t xml:space="preserve">2</w:t>
-            </w:r>
-          </w:p>
-        </w:tc>
-        <w:tc>
-          <w:tcPr/>
-          <w:p>
-            <w:pPr>
-              <w:pStyle w:val="Compact"/>
-              <w:jc w:val="left"/>
-            </w:pPr>
-            <w:r>
-              <w:t xml:space="preserve">9.95</w:t>
-            </w:r>
-          </w:p>
-        </w:tc>
-        <w:tc>
-          <w:tcPr/>
-          <w:p>
-            <w:pPr>
-              <w:pStyle w:val="Compact"/>
-              <w:jc w:val="left"/>
-            </w:pPr>
-            <w:r>
-              <w:t xml:space="preserve">65</w:t>
-            </w:r>
-          </w:p>
-        </w:tc>
-        <w:tc>
-          <w:tcPr/>
-          <w:p>
-            <w:pPr>
-              <w:pStyle w:val="Compact"/>
-              <w:jc w:val="left"/>
-            </w:pPr>
-            <w:r>
-              <w:t xml:space="preserve">90.42</w:t>
-            </w:r>
-          </w:p>
-        </w:tc>
-        <w:tc>
-          <w:tcPr/>
-          <w:p>
-            <w:pPr>
-              <w:pStyle w:val="Compact"/>
-              <w:jc w:val="left"/>
-            </w:pPr>
-            <w:r>
-              <w:t xml:space="preserve">0.0069</w:t>
-            </w:r>
-          </w:p>
-        </w:tc>
-        <w:tc>
-          <w:tcPr/>
-          <w:p>
-            <w:pPr>
-              <w:pStyle w:val="Compact"/>
-              <w:jc w:val="left"/>
-            </w:pPr>
-            <w:r>
-              <w:t xml:space="preserve">0.36</w:t>
-            </w:r>
-          </w:p>
-        </w:tc>
-        <w:tc>
-          <w:tcPr/>
-          <w:p>
-            <w:pPr>
-              <w:pStyle w:val="Compact"/>
-              <w:jc w:val="left"/>
-            </w:pPr>
-            <w:r>
-              <w:t xml:space="preserve">0.95</w:t>
-            </w:r>
-          </w:p>
-        </w:tc>
-        <w:tc>
-          <w:tcPr/>
-          <w:p>
-            <w:pPr>
-              <w:pStyle w:val="Compact"/>
-              <w:jc w:val="left"/>
-            </w:pPr>
-            <w:r>
-              <w:t xml:space="preserve">0.00</w:t>
-            </w:r>
-          </w:p>
-        </w:tc>
-        <w:tc>
-          <w:tcPr/>
-          <w:p>
-            <w:pPr>
-              <w:pStyle w:val="Compact"/>
-              <w:jc w:val="left"/>
-            </w:pPr>
-            <w:r>
-              <w:t xml:space="preserve">1</w:t>
-            </w:r>
-          </w:p>
-        </w:tc>
-        <w:tc>
-          <w:tcPr/>
-          <w:p>
-            <w:pPr>
-              <w:pStyle w:val="Compact"/>
-              <w:jc w:val="left"/>
-            </w:pPr>
-            <w:r>
-              <w:t xml:space="preserve">**</w:t>
-            </w:r>
-          </w:p>
-        </w:tc>
-      </w:tr>
-      <w:tr>
-        <w:tc>
-          <w:tcPr/>
-          <w:p>
-            <w:pPr>
-              <w:pStyle w:val="Compact"/>
-              <w:jc w:val="left"/>
-            </w:pPr>
-            <w:r>
-              <w:t xml:space="preserve">poly(meanElevation, 2):Regions:Seasons</w:t>
-            </w:r>
-          </w:p>
-        </w:tc>
-        <w:tc>
-          <w:tcPr/>
-          <w:p>
-            <w:pPr>
-              <w:pStyle w:val="Compact"/>
-              <w:jc w:val="left"/>
-            </w:pPr>
-            <w:r>
-              <w:t xml:space="preserve">4</w:t>
-            </w:r>
-          </w:p>
-        </w:tc>
-        <w:tc>
-          <w:tcPr/>
-          <w:p>
-            <w:pPr>
-              <w:pStyle w:val="Compact"/>
-              <w:jc w:val="left"/>
-            </w:pPr>
-            <w:r>
-              <w:t xml:space="preserve">12.40</w:t>
-            </w:r>
-          </w:p>
-        </w:tc>
-        <w:tc>
-          <w:tcPr/>
-          <w:p>
-            <w:pPr>
-              <w:pStyle w:val="Compact"/>
-              <w:jc w:val="left"/>
-            </w:pPr>
-            <w:r>
-              <w:t xml:space="preserve">61</w:t>
-            </w:r>
-          </w:p>
-        </w:tc>
-        <w:tc>
-          <w:tcPr/>
-          <w:p>
-            <w:pPr>
-              <w:pStyle w:val="Compact"/>
-              <w:jc w:val="left"/>
-            </w:pPr>
-            <w:r>
-              <w:t xml:space="preserve">78.03</w:t>
-            </w:r>
-          </w:p>
-        </w:tc>
-        <w:tc>
-          <w:tcPr/>
-          <w:p>
-            <w:pPr>
-              <w:pStyle w:val="Compact"/>
-              <w:jc w:val="left"/>
-            </w:pPr>
-            <w:r>
-              <w:t xml:space="preserve">0.0146</w:t>
-            </w:r>
-          </w:p>
-        </w:tc>
-        <w:tc>
-          <w:tcPr/>
-          <w:p>
-            <w:pPr>
-              <w:pStyle w:val="Compact"/>
-              <w:jc w:val="left"/>
-            </w:pPr>
-            <w:r>
-              <w:t xml:space="preserve">0.46</w:t>
-            </w:r>
-          </w:p>
-        </w:tc>
-        <w:tc>
-          <w:tcPr/>
-          <w:p>
-            <w:pPr>
-              <w:pStyle w:val="Compact"/>
-              <w:jc w:val="left"/>
-            </w:pPr>
-            <w:r>
-              <w:t xml:space="preserve">0.95</w:t>
-            </w:r>
-          </w:p>
-        </w:tc>
-        <w:tc>
-          <w:tcPr/>
-          <w:p>
-            <w:pPr>
-              <w:pStyle w:val="Compact"/>
-              <w:jc w:val="left"/>
-            </w:pPr>
-            <w:r>
-              <w:t xml:space="preserve">0.33</w:t>
-            </w:r>
-          </w:p>
-        </w:tc>
-        <w:tc>
-          <w:tcPr/>
-          <w:p>
-            <w:pPr>
-              <w:pStyle w:val="Compact"/>
-              <w:jc w:val="left"/>
-            </w:pPr>
-            <w:r>
-              <w:t xml:space="preserve">1</w:t>
-            </w:r>
-          </w:p>
-        </w:tc>
-        <w:tc>
-          <w:tcPr/>
-          <w:p>
-            <w:pPr>
-              <w:pStyle w:val="Compact"/>
-              <w:jc w:val="left"/>
-            </w:pPr>
-            <w:r>
-              <w:t xml:space="preserve">*</w:t>
             </w:r>
           </w:p>
         </w:tc>

</xml_diff>